<commit_message>
finish project and assignment4
</commit_message>
<xml_diff>
--- a/Project/project.docx
+++ b/Project/project.docx
@@ -371,7 +371,13 @@
     </w:p>
     <w:p>
       <w:r>
-        <w:t>To illustrate the algorithm’s functionality, let’s delve into the case study. In this instance, I’ll generate a list of the top 10 most similar users to User with ID 1 and predict the score for a movie with ID 1. The top 10 most similar users are listed below:</w:t>
+        <w:t>To illustrate the algorithm’s functionality, let’s delve into the case study</w:t>
+      </w:r>
+      <w:r>
+        <w:t xml:space="preserve"> first</w:t>
+      </w:r>
+      <w:r>
+        <w:t>. In this instance, I’ll generate a list of the top 10 most similar users to User with ID 1 and predict the score for a movie with ID 1. The top 10 most similar users are listed below:</w:t>
       </w:r>
     </w:p>
     <w:tbl>

</xml_diff>